<commit_message>
Enhance line follower controller with kernel convolution and visualization; update world configurations
</commit_message>
<xml_diff>
--- a/910week_assignment/44-45_Probabilistic_Mapping.docx
+++ b/910week_assignment/44-45_Probabilistic_Mapping.docx
@@ -1,6 +1,6 @@
 
 <file path=word/document.xml><?xml version="1.0" encoding="utf-8"?>
-<w:document xmlns:wpc="http://schemas.microsoft.com/office/word/2010/wordprocessingCanvas" xmlns:cx="http://schemas.microsoft.com/office/drawing/2014/chartex" xmlns:mc="http://schemas.openxmlformats.org/markup-compatibility/2006" xmlns:o="urn:schemas-microsoft-com:office:office" xmlns:r="http://schemas.openxmlformats.org/officeDocument/2006/relationships" xmlns:m="http://schemas.openxmlformats.org/officeDocument/2006/math" xmlns:v="urn:schemas-microsoft-com:vml" xmlns:wp14="http://schemas.microsoft.com/office/word/2010/wordprocessingDrawing" xmlns:wp="http://schemas.openxmlformats.org/drawingml/2006/wordprocessingDrawing" xmlns:w10="urn:schemas-microsoft-com:office:word" xmlns:w="http://schemas.openxmlformats.org/wordprocessingml/2006/main" xmlns:w14="http://schemas.microsoft.com/office/word/2010/wordml" xmlns:w15="http://schemas.microsoft.com/office/word/2012/wordml" xmlns:w16se="http://schemas.microsoft.com/office/word/2015/wordml/symex" xmlns:wpg="http://schemas.microsoft.com/office/word/2010/wordprocessingGroup" xmlns:wpi="http://schemas.microsoft.com/office/word/2010/wordprocessingInk" xmlns:wne="http://schemas.microsoft.com/office/word/2006/wordml" xmlns:wps="http://schemas.microsoft.com/office/word/2010/wordprocessingShape" mc:Ignorable="w14 w15 w16se wp14">
+<w:document xmlns:wpc="http://schemas.microsoft.com/office/word/2010/wordprocessingCanvas" xmlns:cx="http://schemas.microsoft.com/office/drawing/2014/chartex" xmlns:cx1="http://schemas.microsoft.com/office/drawing/2015/9/8/chartex" xmlns:cx2="http://schemas.microsoft.com/office/drawing/2015/10/21/chartex" xmlns:cx3="http://schemas.microsoft.com/office/drawing/2016/5/9/chartex" xmlns:cx4="http://schemas.microsoft.com/office/drawing/2016/5/10/chartex" xmlns:cx5="http://schemas.microsoft.com/office/drawing/2016/5/11/chartex" xmlns:cx6="http://schemas.microsoft.com/office/drawing/2016/5/12/chartex" xmlns:cx7="http://schemas.microsoft.com/office/drawing/2016/5/13/chartex" xmlns:cx8="http://schemas.microsoft.com/office/drawing/2016/5/14/chartex" xmlns:mc="http://schemas.openxmlformats.org/markup-compatibility/2006" xmlns:aink="http://schemas.microsoft.com/office/drawing/2016/ink" xmlns:am3d="http://schemas.microsoft.com/office/drawing/2017/model3d" xmlns:o="urn:schemas-microsoft-com:office:office" xmlns:oel="http://schemas.microsoft.com/office/2019/extlst" xmlns:r="http://schemas.openxmlformats.org/officeDocument/2006/relationships" xmlns:m="http://schemas.openxmlformats.org/officeDocument/2006/math" xmlns:v="urn:schemas-microsoft-com:vml" xmlns:wp14="http://schemas.microsoft.com/office/word/2010/wordprocessingDrawing" xmlns:wp="http://schemas.openxmlformats.org/drawingml/2006/wordprocessingDrawing" xmlns:w10="urn:schemas-microsoft-com:office:word" xmlns:w="http://schemas.openxmlformats.org/wordprocessingml/2006/main" xmlns:w14="http://schemas.microsoft.com/office/word/2010/wordml" xmlns:w15="http://schemas.microsoft.com/office/word/2012/wordml" xmlns:w16cex="http://schemas.microsoft.com/office/word/2018/wordml/cex" xmlns:w16cid="http://schemas.microsoft.com/office/word/2016/wordml/cid" xmlns:w16="http://schemas.microsoft.com/office/word/2018/wordml" xmlns:w16du="http://schemas.microsoft.com/office/word/2023/wordml/word16du" xmlns:w16sdtdh="http://schemas.microsoft.com/office/word/2020/wordml/sdtdatahash" xmlns:w16sdtfl="http://schemas.microsoft.com/office/word/2024/wordml/sdtformatlock" xmlns:w16se="http://schemas.microsoft.com/office/word/2015/wordml/symex" xmlns:wpg="http://schemas.microsoft.com/office/word/2010/wordprocessingGroup" xmlns:wpi="http://schemas.microsoft.com/office/word/2010/wordprocessingInk" xmlns:wne="http://schemas.microsoft.com/office/word/2006/wordml" xmlns:wps="http://schemas.microsoft.com/office/word/2010/wordprocessingShape" mc:Ignorable="w14 w15 w16se w16cid w16 w16cex w16sdtdh w16sdtfl w16du wp14">
   <w:body>
     <w:p>
       <w:pPr>
@@ -15,23 +15,7 @@
           <w:b/>
           <w:bCs/>
         </w:rPr>
-        <w:t xml:space="preserve">Térképezés a </w:t>
-      </w:r>
-      <w:proofErr w:type="spellStart"/>
-      <w:r>
-        <w:rPr>
-          <w:b/>
-          <w:bCs/>
-        </w:rPr>
-        <w:t>Webots</w:t>
-      </w:r>
-      <w:proofErr w:type="spellEnd"/>
-      <w:r>
-        <w:rPr>
-          <w:b/>
-          <w:bCs/>
-        </w:rPr>
-        <w:t xml:space="preserve"> szoftverben</w:t>
+        <w:t>Térképezés a Webots szoftverben</w:t>
       </w:r>
     </w:p>
     <w:p>
@@ -111,15 +95,7 @@
         <w:jc w:val="both"/>
       </w:pPr>
       <w:r>
-        <w:t>Szüksége lesz a korábbi gyakorlatokból ismert vonalkövető környezetre, egy E-</w:t>
-      </w:r>
-      <w:proofErr w:type="spellStart"/>
-      <w:r>
-        <w:t>Puck</w:t>
-      </w:r>
-      <w:proofErr w:type="spellEnd"/>
-      <w:r>
-        <w:t xml:space="preserve"> robottal és a pályán véletlenszerűen elhelyezett tárgyakkal. Szintén szükséges, hogy már implementálta a feladatsor első részét.</w:t>
+        <w:t>Szüksége lesz a korábbi gyakorlatokból ismert vonalkövető környezetre, egy E-Puck robottal és a pályán véletlenszerűen elhelyezett tárgyakkal. Szintén szükséges, hogy már implementálta a feladatsor első részét.</w:t>
       </w:r>
     </w:p>
     <w:p>
@@ -259,39 +235,15 @@
         <w:jc w:val="both"/>
       </w:pPr>
       <w:r>
-        <w:t>Talán már észrevette, hogy a szenzor nem tökéletes. Bár a "végtelen" értékű méréseket ki tudjuk szűrni, nem egyértelmű, hogy mit kezdjünk a közeli, hibás leolvasásokkal (</w:t>
-      </w:r>
-      <w:proofErr w:type="spellStart"/>
-      <w:r>
-        <w:t>misfirings</w:t>
-      </w:r>
-      <w:proofErr w:type="spellEnd"/>
-      <w:r>
-        <w:t>). Ilyen hibás mérések származhatnak visszaverődésekből, különböző anyagjellemzőkből, vagy abból, hogy a lézer a talajt éri, amikor a robot hirtelen gyorsít vagy fékez.</w:t>
-      </w:r>
-    </w:p>
-    <w:p>
-      <w:pPr>
-        <w:jc w:val="both"/>
-      </w:pPr>
-      <w:r>
-        <w:t>Egy egyszerű megoldás erre a problémára, ha minden egyes leolvasásnál egy valószínűségi értékkel jelöljük meg a térképet. Például, minden alkalommal, amikor egy mérés egy adott pontot érint, 1%-</w:t>
-      </w:r>
-      <w:proofErr w:type="spellStart"/>
-      <w:r>
-        <w:t>kal</w:t>
-      </w:r>
-      <w:proofErr w:type="spellEnd"/>
-      <w:r>
-        <w:t xml:space="preserve"> (0.01) növelhetjük az adott képpont (pixel) értékét, amíg az el nem éri a 100%-</w:t>
-      </w:r>
-      <w:proofErr w:type="spellStart"/>
-      <w:r>
-        <w:t>ot</w:t>
-      </w:r>
-      <w:proofErr w:type="spellEnd"/>
-      <w:r>
-        <w:t xml:space="preserve"> (1.0). A kapott bizonytalanságot megjeleníthetjük úgy, hogy a 0 és 1 közötti értékeket a szürke különböző árnyalataira képezzük le.</w:t>
+        <w:t>Talán már észrevette, hogy a szenzor nem tökéletes. Bár a "végtelen" értékű méréseket ki tudjuk szűrni, nem egyértelmű, hogy mit kezdjünk a közeli, hibás leolvasásokkal (misfirings). Ilyen hibás mérések származhatnak visszaverődésekből, különböző anyagjellemzőkből, vagy abból, hogy a lézer a talajt éri, amikor a robot hirtelen gyorsít vagy fékez.</w:t>
+      </w:r>
+    </w:p>
+    <w:p>
+      <w:pPr>
+        <w:jc w:val="both"/>
+      </w:pPr>
+      <w:r>
+        <w:t>Egy egyszerű megoldás erre a problémára, ha minden egyes leolvasásnál egy valószínűségi értékkel jelöljük meg a térképet. Például, minden alkalommal, amikor egy mérés egy adott pontot érint, 1%-kal (0.01) növelhetjük az adott képpont (pixel) értékét, amíg az el nem éri a 100%-ot (1.0). A kapott bizonytalanságot megjeleníthetjük úgy, hogy a 0 és 1 közötti értékeket a szürke különböző árnyalataira képezzük le.</w:t>
       </w:r>
     </w:p>
     <w:p>
@@ -318,32 +270,7 @@
           <w:i/>
           <w:iCs/>
         </w:rPr>
-        <w:t xml:space="preserve">map = </w:t>
-      </w:r>
-      <w:proofErr w:type="spellStart"/>
-      <w:proofErr w:type="gramStart"/>
-      <w:r>
-        <w:rPr>
-          <w:i/>
-          <w:iCs/>
-        </w:rPr>
-        <w:t>np.zeros</w:t>
-      </w:r>
-      <w:proofErr w:type="spellEnd"/>
-      <w:r>
-        <w:rPr>
-          <w:i/>
-          <w:iCs/>
-        </w:rPr>
-        <w:t>(</w:t>
-      </w:r>
-      <w:proofErr w:type="gramEnd"/>
-      <w:r>
-        <w:rPr>
-          <w:i/>
-          <w:iCs/>
-        </w:rPr>
-        <w:t>(300,300))</w:t>
+        <w:t>map = np.zeros((300,300))</w:t>
       </w:r>
     </w:p>
     <w:p>
@@ -374,55 +301,7 @@
           <w:i/>
           <w:iCs/>
         </w:rPr>
-        <w:t>v=</w:t>
-      </w:r>
-      <w:proofErr w:type="gramStart"/>
-      <w:r>
-        <w:rPr>
-          <w:i/>
-          <w:iCs/>
-        </w:rPr>
-        <w:t>int(</w:t>
-      </w:r>
-      <w:proofErr w:type="gramEnd"/>
-      <w:r>
-        <w:rPr>
-          <w:i/>
-          <w:iCs/>
-        </w:rPr>
-        <w:t>map[</w:t>
-      </w:r>
-      <w:proofErr w:type="spellStart"/>
-      <w:r>
-        <w:rPr>
-          <w:i/>
-          <w:iCs/>
-        </w:rPr>
-        <w:t>px,py</w:t>
-      </w:r>
-      <w:proofErr w:type="spellEnd"/>
-      <w:r>
-        <w:rPr>
-          <w:i/>
-          <w:iCs/>
-        </w:rPr>
-        <w:t xml:space="preserve">]*255)), a </w:t>
-      </w:r>
-      <w:proofErr w:type="spellStart"/>
-      <w:r>
-        <w:rPr>
-          <w:i/>
-          <w:iCs/>
-        </w:rPr>
-        <w:t>color</w:t>
-      </w:r>
-      <w:proofErr w:type="spellEnd"/>
-      <w:r>
-        <w:rPr>
-          <w:i/>
-          <w:iCs/>
-        </w:rPr>
-        <w:t>=(v*256**2+v*256+v)</w:t>
+        <w:t>v=int(map[px,py]*255)), a color=(v*256**2+v*256+v)</w:t>
       </w:r>
       <w:r>
         <w:t xml:space="preserve"> kifejezéssel kiszámíthat egy 24-bites színértéket.</w:t>
@@ -491,6 +370,7 @@
         <w:jc w:val="both"/>
       </w:pPr>
       <w:r>
+        <w:lastRenderedPageBreak/>
         <w:t>A térképről hiányoznak kritikus részletek, mivel a túl alacsony frissítési értékek nemcsak a zajt, hanem a fontos információkat is elnyomják.</w:t>
       </w:r>
     </w:p>
@@ -507,7 +387,6 @@
           <w:b/>
           <w:bCs/>
         </w:rPr>
-        <w:lastRenderedPageBreak/>
         <w:t>2. kérdés</w:t>
       </w:r>
     </w:p>
@@ -516,23 +395,7 @@
         <w:jc w:val="both"/>
       </w:pPr>
       <w:r>
-        <w:t>Ha a térkép minden egyes pixele egy valószínűségi értéket képvisel, amely az adott terület foglaltságát jelöli, mi lenne egy megfelelő módszer arra, hogy ezt az információt "Igaz"/"Hamis" (</w:t>
-      </w:r>
-      <w:proofErr w:type="spellStart"/>
-      <w:r>
-        <w:t>True</w:t>
-      </w:r>
-      <w:proofErr w:type="spellEnd"/>
-      <w:r>
-        <w:t>/</w:t>
-      </w:r>
-      <w:proofErr w:type="spellStart"/>
-      <w:r>
-        <w:t>False</w:t>
-      </w:r>
-      <w:proofErr w:type="spellEnd"/>
-      <w:r>
-        <w:t>) értékekké alakítsuk?</w:t>
+        <w:t>Ha a térkép minden egyes pixele egy valószínűségi értéket képvisel, amely az adott terület foglaltságát jelöli, mi lenne egy megfelelő módszer arra, hogy ezt az információt "Igaz"/"Hamis" (True/False) értékekké alakítsuk?</w:t>
       </w:r>
     </w:p>
     <w:p>
@@ -550,38 +413,8 @@
         <w:rPr>
           <w:u w:val="single"/>
         </w:rPr>
-        <w:t>Egy küszöbérték alkalmazása a valószínűségre: minden, ami meghaladja a küszöböt, "Igaz" (</w:t>
-      </w:r>
-      <w:proofErr w:type="spellStart"/>
-      <w:r>
-        <w:rPr>
-          <w:u w:val="single"/>
-        </w:rPr>
-        <w:t>True</w:t>
-      </w:r>
-      <w:proofErr w:type="spellEnd"/>
-      <w:r>
-        <w:rPr>
-          <w:u w:val="single"/>
-        </w:rPr>
-        <w:t>) lesz, minden más pedig "Hamis" (</w:t>
-      </w:r>
-      <w:proofErr w:type="spellStart"/>
-      <w:r>
-        <w:rPr>
-          <w:u w:val="single"/>
-        </w:rPr>
-        <w:t>False</w:t>
-      </w:r>
-      <w:proofErr w:type="spellEnd"/>
-      <w:r>
-        <w:rPr>
-          <w:u w:val="single"/>
-        </w:rPr>
-        <w:t>).</w:t>
-      </w:r>
-      <w:bookmarkStart w:id="0" w:name="_GoBack"/>
-      <w:bookmarkEnd w:id="0"/>
+        <w:t>Egy küszöbérték alkalmazása a valószínűségre: minden, ami meghaladja a küszöböt, "Igaz" (True) lesz, minden más pedig "Hamis" (False).</w:t>
+      </w:r>
     </w:p>
     <w:p>
       <w:pPr>
@@ -592,15 +425,7 @@
         <w:jc w:val="both"/>
       </w:pPr>
       <w:r>
-        <w:t xml:space="preserve">Egy nemlineáris </w:t>
-      </w:r>
-      <w:proofErr w:type="spellStart"/>
-      <w:r>
-        <w:t>leképezés</w:t>
-      </w:r>
-      <w:proofErr w:type="spellEnd"/>
-      <w:r>
-        <w:t xml:space="preserve"> bevezetése, például minden érték négyzetre emelése, hogy kiemeljük a többinél magasabb értékeket.</w:t>
+        <w:t>Egy nemlineáris leképezés bevezetése, például minden érték négyzetre emelése, hogy kiemeljük a többinél magasabb értékeket.</w:t>
       </w:r>
     </w:p>
     <w:p>
@@ -612,23 +437,7 @@
         <w:jc w:val="both"/>
       </w:pPr>
       <w:r>
-        <w:t>A térkép "Hamis" (</w:t>
-      </w:r>
-      <w:proofErr w:type="spellStart"/>
-      <w:r>
-        <w:t>False</w:t>
-      </w:r>
-      <w:proofErr w:type="spellEnd"/>
-      <w:r>
-        <w:t>) értékekkel való inicializálása, és egy pixel "Igaz" (</w:t>
-      </w:r>
-      <w:proofErr w:type="spellStart"/>
-      <w:r>
-        <w:t>True</w:t>
-      </w:r>
-      <w:proofErr w:type="spellEnd"/>
-      <w:r>
-        <w:t>) értékre állítása minden alkalommal, amikor a megfelelő helyen lézeres mérés történik.</w:t>
+        <w:t>A térkép "Hamis" (False) értékekkel való inicializálása, és egy pixel "Igaz" (True) értékre állítása minden alkalommal, amikor a megfelelő helyen lézeres mérés történik.</w:t>
       </w:r>
     </w:p>
     <w:p>
@@ -736,15 +545,7 @@
         <w:jc w:val="both"/>
       </w:pPr>
       <w:r>
-        <w:t>Szüksége lesz a korábbi gyakorlatokból ismert vonalkövető környezetre, egy E-</w:t>
-      </w:r>
-      <w:proofErr w:type="spellStart"/>
-      <w:r>
-        <w:t>Puck</w:t>
-      </w:r>
-      <w:proofErr w:type="spellEnd"/>
-      <w:r>
-        <w:t xml:space="preserve"> robottal és véletlenszerűen elhelyezett tárgyakkal. Szüksége lesz továbbá az I. és II. rész működő implementációjára.</w:t>
+        <w:t>Szüksége lesz a korábbi gyakorlatokból ismert vonalkövető környezetre, egy E-Puck robottal és véletlenszerűen elhelyezett tárgyakkal. Szüksége lesz továbbá az I. és II. rész működő implementációjára.</w:t>
       </w:r>
     </w:p>
     <w:p>
@@ -826,15 +627,7 @@
         <w:fldChar w:fldCharType="end"/>
       </w:r>
       <w:r>
-        <w:t xml:space="preserve">. </w:t>
-      </w:r>
-      <w:proofErr w:type="gramStart"/>
-      <w:r>
-        <w:t>ábra</w:t>
-      </w:r>
-      <w:proofErr w:type="gramEnd"/>
-      <w:r>
-        <w:t xml:space="preserve"> - Valószínűségi térkép</w:t>
+        <w:t>. ábra - Valószínűségi térkép</w:t>
       </w:r>
     </w:p>
     <w:p>
@@ -953,8 +746,14 @@
           <w:numId w:val="14"/>
         </w:numPr>
         <w:jc w:val="both"/>
-      </w:pPr>
-      <w:r>
+        <w:rPr>
+          <w:u w:val="single"/>
+        </w:rPr>
+      </w:pPr>
+      <w:r>
+        <w:rPr>
+          <w:u w:val="single"/>
+        </w:rPr>
         <w:t>Nem, a térkép pixelei nem határozzák meg, hogy egy koordináta navigálható-e a robot számára vagy sem.</w:t>
       </w:r>
     </w:p>
@@ -1010,8 +809,14 @@
           <w:numId w:val="15"/>
         </w:numPr>
         <w:jc w:val="both"/>
-      </w:pPr>
-      <w:r>
+        <w:rPr>
+          <w:u w:val="single"/>
+        </w:rPr>
+      </w:pPr>
+      <w:r>
+        <w:rPr>
+          <w:u w:val="single"/>
+        </w:rPr>
         <w:t>Három</w:t>
       </w:r>
     </w:p>
@@ -1146,32 +951,19 @@
       <w:r>
         <w:t xml:space="preserve">Hogyan növelhetjük meg az akadályokat egy adott sugárral? Egy egyszerű módszer, ha a térképet egy </w:t>
       </w:r>
-      <w:proofErr w:type="spellStart"/>
-      <w:r>
-        <w:rPr>
-          <w:b/>
-          <w:bCs/>
-        </w:rPr>
-        <w:t>konvolúciós</w:t>
-      </w:r>
-      <w:proofErr w:type="spellEnd"/>
-      <w:r>
-        <w:rPr>
-          <w:b/>
-          <w:bCs/>
-        </w:rPr>
-        <w:t xml:space="preserve"> kernellel</w:t>
-      </w:r>
-      <w:r>
-        <w:t xml:space="preserve"> </w:t>
-      </w:r>
-      <w:proofErr w:type="spellStart"/>
-      <w:r>
-        <w:t>konvolváljuk</w:t>
-      </w:r>
-      <w:proofErr w:type="spellEnd"/>
-      <w:r>
-        <w:t>, amely egy kis mátrix, és a legegyszerűbb formájában csak '1'-eseket tartalmaz. Vegyünk például egy 3x3-as, '1'-esekből álló mátrixot. 1D-ben ez így néz ki:</w:t>
+      <w:r>
+        <w:rPr>
+          <w:b/>
+          <w:bCs/>
+        </w:rPr>
+        <w:t>konvolúciós kernellel</w:t>
+      </w:r>
+      <w:r>
+        <w:t xml:space="preserve"> konvolváljuk, amely egy kis mátrix, és a legegyszerűbb formájában </w:t>
+      </w:r>
+      <w:r>
+        <w:lastRenderedPageBreak/>
+        <w:t>csak '1'-eseket tartalmaz. Vegyünk például egy 3x3-as, '1'-esekből álló mátrixot. 1D-ben ez így néz ki:</w:t>
       </w:r>
     </w:p>
     <w:p>
@@ -1192,60 +984,15 @@
         <w:jc w:val="both"/>
       </w:pPr>
       <w:r>
-        <w:t xml:space="preserve">Itt a </w:t>
-      </w:r>
-      <w:proofErr w:type="spellStart"/>
-      <w:r>
-        <w:t>konvolúció</w:t>
-      </w:r>
-      <w:proofErr w:type="spellEnd"/>
-      <w:r>
-        <w:t xml:space="preserve"> minden pontban a két függvény átfedése alatti területnek felel meg. Ez jól látható a fenti animációban. Amikor a kernel eléri a -1-et, a fedésben lévő függvények alatti terület növekedni kezd. Akkor maximális, amikor a kernel és a függvény teljesen átfedik egymást. Az eredmény az, hogy a fenti animációban látható lépcsőfüggvény „kisimul” – egy téglalapból egy szélesebb alapú háromszöggé alakul. Az, hogy valami mennyire simul ki, a kernel szélességétől függ.</w:t>
-      </w:r>
-    </w:p>
-    <w:p>
-      <w:pPr>
-        <w:jc w:val="both"/>
-      </w:pPr>
-      <w:r>
-        <w:t xml:space="preserve">2D-ben egy kép vagy térkép jellemzői hasonlóképpen simulnak ki, az eredmény a fenti ábrán látható. A matematikai háttér a következő. Ha </w:t>
-      </w:r>
-      <w:proofErr w:type="gramStart"/>
-      <w:r>
-        <w:t>f[</w:t>
-      </w:r>
-      <w:proofErr w:type="spellStart"/>
-      <w:proofErr w:type="gramEnd"/>
-      <w:r>
-        <w:t>x,y</w:t>
-      </w:r>
-      <w:proofErr w:type="spellEnd"/>
-      <w:r>
-        <w:t>] egy 2D kép és g[</w:t>
-      </w:r>
-      <w:proofErr w:type="spellStart"/>
-      <w:r>
-        <w:t>x,y</w:t>
-      </w:r>
-      <w:proofErr w:type="spellEnd"/>
-      <w:r>
-        <w:t xml:space="preserve">] egy 2D kernel, akkor a (diszkrét) </w:t>
-      </w:r>
-      <w:proofErr w:type="spellStart"/>
-      <w:r>
-        <w:t>konvolúciós</w:t>
-      </w:r>
-      <w:proofErr w:type="spellEnd"/>
-      <w:r>
-        <w:t xml:space="preserve"> operátor (*) új pixelértékeket számol azáltal, hogy </w:t>
-      </w:r>
-      <w:proofErr w:type="spellStart"/>
-      <w:r>
-        <w:t>végigsöpri</w:t>
-      </w:r>
-      <w:proofErr w:type="spellEnd"/>
-      <w:r>
-        <w:t xml:space="preserve"> a kernelt a teljes képen.</w:t>
+        <w:t>Itt a konvolúció minden pontban a két függvény átfedése alatti területnek felel meg. Ez jól látható a fenti animációban. Amikor a kernel eléri a -1-et, a fedésben lévő függvények alatti terület növekedni kezd. Akkor maximális, amikor a kernel és a függvény teljesen átfedik egymást. Az eredmény az, hogy a fenti animációban látható lépcsőfüggvény „kisimul” – egy téglalapból egy szélesebb alapú háromszöggé alakul. Az, hogy valami mennyire simul ki, a kernel szélességétől függ.</w:t>
+      </w:r>
+    </w:p>
+    <w:p>
+      <w:pPr>
+        <w:jc w:val="both"/>
+      </w:pPr>
+      <w:r>
+        <w:t>2D-ben egy kép vagy térkép jellemzői hasonlóképpen simulnak ki, az eredmény a fenti ábrán látható. A matematikai háttér a következő. Ha f[x,y] egy 2D kép és g[x,y] egy 2D kernel, akkor a (diszkrét) konvolúciós operátor (*) új pixelértékeket számol azáltal, hogy végigsöpri a kernelt a teljes képen.</w:t>
       </w:r>
     </w:p>
     <w:p>
@@ -1259,7 +1006,6 @@
           <w:szCs w:val="20"/>
         </w:rPr>
       </w:pPr>
-      <w:proofErr w:type="spellStart"/>
       <w:r>
         <w:rPr>
           <w:i/>
@@ -1267,19 +1013,20 @@
           <w:sz w:val="20"/>
           <w:szCs w:val="20"/>
         </w:rPr>
-        <w:t>from</w:t>
-      </w:r>
-      <w:proofErr w:type="spellEnd"/>
-      <w:r>
+        <w:t>from scipy import signal</w:t>
+      </w:r>
+    </w:p>
+    <w:p>
+      <w:pPr>
+        <w:ind w:left="720"/>
+        <w:jc w:val="both"/>
         <w:rPr>
           <w:i/>
           <w:iCs/>
           <w:sz w:val="20"/>
           <w:szCs w:val="20"/>
         </w:rPr>
-        <w:t xml:space="preserve"> </w:t>
-      </w:r>
-      <w:proofErr w:type="spellStart"/>
+      </w:pPr>
       <w:r>
         <w:rPr>
           <w:i/>
@@ -1287,19 +1034,28 @@
           <w:sz w:val="20"/>
           <w:szCs w:val="20"/>
         </w:rPr>
-        <w:t>scipy</w:t>
-      </w:r>
-      <w:proofErr w:type="spellEnd"/>
-      <w:r>
+        <w:t>cmap = signal.convolve2d(map,kernel,mode='same')</w:t>
+      </w:r>
+    </w:p>
+    <w:p>
+      <w:pPr>
+        <w:jc w:val="both"/>
+      </w:pPr>
+      <w:r>
+        <w:t>Itt a map egy numpy tömb, például a 300x300-as valószínűségi térképünk, a kernel pedig egy kisebb, egyesekből álló mátrix, mint például:</w:t>
+      </w:r>
+    </w:p>
+    <w:p>
+      <w:pPr>
+        <w:ind w:firstLine="720"/>
+        <w:jc w:val="both"/>
         <w:rPr>
           <w:i/>
           <w:iCs/>
           <w:sz w:val="20"/>
           <w:szCs w:val="20"/>
         </w:rPr>
-        <w:t xml:space="preserve"> import </w:t>
-      </w:r>
-      <w:proofErr w:type="spellStart"/>
+      </w:pPr>
       <w:r>
         <w:rPr>
           <w:i/>
@@ -1307,13 +1063,28 @@
           <w:sz w:val="20"/>
           <w:szCs w:val="20"/>
         </w:rPr>
-        <w:t>signal</w:t>
-      </w:r>
-      <w:proofErr w:type="spellEnd"/>
-    </w:p>
-    <w:p>
-      <w:pPr>
-        <w:ind w:left="720"/>
+        <w:t>kernel = np.ones((20,20))</w:t>
+      </w:r>
+    </w:p>
+    <w:p>
+      <w:pPr>
+        <w:jc w:val="both"/>
+      </w:pPr>
+      <w:r>
+        <w:t>ami egy 20x20-as, egyesekkel feltöltött mátrixot definiál. Vegyük észre, hogy a diszkrét konvolúció nincs definiálva a térkép szélein, mivel egy 20x20-as kernel középpontja legkorábban a (10,10) pixelen lehet. Alapértelmezés szerint a convolve2d megfelelő mértékben csökkenti a kimenet méretét. A mode='same' paraméter feltöltést (padding) használ annak biztosítására, hogy a kimenet mérete megegyezzen a bemenetével.</w:t>
+      </w:r>
+    </w:p>
+    <w:p>
+      <w:pPr>
+        <w:jc w:val="both"/>
+      </w:pPr>
+      <w:r>
+        <w:t>Most itt az ideje, hogy Ön is implementálja a konvolúciót, és kísérletezzen különböző kernelekkel. A tényleges konfigurációs tér kiszámításához küszöbölheti a konvolválódott térképet, például a következőképpen:</w:t>
+      </w:r>
+    </w:p>
+    <w:p>
+      <w:pPr>
+        <w:ind w:firstLine="720"/>
         <w:jc w:val="both"/>
         <w:rPr>
           <w:i/>
@@ -1322,7 +1093,6 @@
           <w:szCs w:val="20"/>
         </w:rPr>
       </w:pPr>
-      <w:proofErr w:type="spellStart"/>
       <w:r>
         <w:rPr>
           <w:i/>
@@ -1330,19 +1100,28 @@
           <w:sz w:val="20"/>
           <w:szCs w:val="20"/>
         </w:rPr>
-        <w:t>cmap</w:t>
-      </w:r>
-      <w:proofErr w:type="spellEnd"/>
-      <w:r>
+        <w:t>cspace = cmap &gt; 0.9</w:t>
+      </w:r>
+    </w:p>
+    <w:p>
+      <w:pPr>
+        <w:jc w:val="both"/>
+      </w:pPr>
+      <w:r>
+        <w:t>Ez a cspace minden elemét '1'-re állítja, ha a cmap megfelelő eleme nagyobb, mint 0.9, egyébként pedig '0'-ra. A következő kóddal a fentihez hasonló kimenetet hozhat létre:</w:t>
+      </w:r>
+    </w:p>
+    <w:p>
+      <w:pPr>
+        <w:ind w:left="720"/>
+        <w:jc w:val="both"/>
         <w:rPr>
           <w:i/>
           <w:iCs/>
           <w:sz w:val="20"/>
           <w:szCs w:val="20"/>
         </w:rPr>
-        <w:t xml:space="preserve"> = </w:t>
-      </w:r>
-      <w:proofErr w:type="gramStart"/>
+      </w:pPr>
       <w:r>
         <w:rPr>
           <w:i/>
@@ -1350,20 +1129,20 @@
           <w:sz w:val="20"/>
           <w:szCs w:val="20"/>
         </w:rPr>
-        <w:t>signal.convolve2d(</w:t>
-      </w:r>
-      <w:proofErr w:type="spellStart"/>
-      <w:proofErr w:type="gramEnd"/>
-      <w:r>
+        <w:t>from matplotlib import pyplot as plt</w:t>
+      </w:r>
+    </w:p>
+    <w:p>
+      <w:pPr>
+        <w:ind w:left="720"/>
+        <w:jc w:val="both"/>
         <w:rPr>
           <w:i/>
           <w:iCs/>
           <w:sz w:val="20"/>
           <w:szCs w:val="20"/>
         </w:rPr>
-        <w:t>map,kernel,mode</w:t>
-      </w:r>
-      <w:proofErr w:type="spellEnd"/>
+      </w:pPr>
       <w:r>
         <w:rPr>
           <w:i/>
@@ -1371,19 +1150,20 @@
           <w:sz w:val="20"/>
           <w:szCs w:val="20"/>
         </w:rPr>
-        <w:t>='</w:t>
-      </w:r>
-      <w:proofErr w:type="spellStart"/>
-      <w:r>
+        <w:t>plt.imshow(cspace)</w:t>
+      </w:r>
+    </w:p>
+    <w:p>
+      <w:pPr>
+        <w:ind w:left="720"/>
+        <w:jc w:val="both"/>
         <w:rPr>
           <w:i/>
           <w:iCs/>
           <w:sz w:val="20"/>
           <w:szCs w:val="20"/>
         </w:rPr>
-        <w:t>same</w:t>
-      </w:r>
-      <w:proofErr w:type="spellEnd"/>
+      </w:pPr>
       <w:r>
         <w:rPr>
           <w:i/>
@@ -1391,422 +1171,7 @@
           <w:sz w:val="20"/>
           <w:szCs w:val="20"/>
         </w:rPr>
-        <w:t>')</w:t>
-      </w:r>
-    </w:p>
-    <w:p>
-      <w:pPr>
-        <w:jc w:val="both"/>
-      </w:pPr>
-      <w:r>
-        <w:t xml:space="preserve">Itt a map egy </w:t>
-      </w:r>
-      <w:proofErr w:type="spellStart"/>
-      <w:r>
-        <w:t>numpy</w:t>
-      </w:r>
-      <w:proofErr w:type="spellEnd"/>
-      <w:r>
-        <w:t xml:space="preserve"> tömb, például a 300x300-as valószínűségi térképünk, a kernel pedig egy kisebb, egyesekből álló mátrix, mint például:</w:t>
-      </w:r>
-    </w:p>
-    <w:p>
-      <w:pPr>
-        <w:ind w:firstLine="720"/>
-        <w:jc w:val="both"/>
-        <w:rPr>
-          <w:i/>
-          <w:iCs/>
-          <w:sz w:val="20"/>
-          <w:szCs w:val="20"/>
-        </w:rPr>
-      </w:pPr>
-      <w:proofErr w:type="gramStart"/>
-      <w:r>
-        <w:rPr>
-          <w:i/>
-          <w:iCs/>
-          <w:sz w:val="20"/>
-          <w:szCs w:val="20"/>
-        </w:rPr>
-        <w:t>kernel</w:t>
-      </w:r>
-      <w:proofErr w:type="gramEnd"/>
-      <w:r>
-        <w:rPr>
-          <w:i/>
-          <w:iCs/>
-          <w:sz w:val="20"/>
-          <w:szCs w:val="20"/>
-        </w:rPr>
-        <w:t xml:space="preserve"> = </w:t>
-      </w:r>
-      <w:proofErr w:type="spellStart"/>
-      <w:r>
-        <w:rPr>
-          <w:i/>
-          <w:iCs/>
-          <w:sz w:val="20"/>
-          <w:szCs w:val="20"/>
-        </w:rPr>
-        <w:t>np.ones</w:t>
-      </w:r>
-      <w:proofErr w:type="spellEnd"/>
-      <w:r>
-        <w:rPr>
-          <w:i/>
-          <w:iCs/>
-          <w:sz w:val="20"/>
-          <w:szCs w:val="20"/>
-        </w:rPr>
-        <w:t>((20,20))</w:t>
-      </w:r>
-    </w:p>
-    <w:p>
-      <w:pPr>
-        <w:jc w:val="both"/>
-      </w:pPr>
-      <w:proofErr w:type="gramStart"/>
-      <w:r>
-        <w:t>ami</w:t>
-      </w:r>
-      <w:proofErr w:type="gramEnd"/>
-      <w:r>
-        <w:t xml:space="preserve"> egy 20x20-as, egyesekkel feltöltött mátrixot definiál. Vegyük észre, hogy a diszkrét </w:t>
-      </w:r>
-      <w:proofErr w:type="spellStart"/>
-      <w:r>
-        <w:t>konvolúció</w:t>
-      </w:r>
-      <w:proofErr w:type="spellEnd"/>
-      <w:r>
-        <w:t xml:space="preserve"> nincs definiálva a térkép szélein, mivel egy 20x20-as kernel középpontja legkorábban a (10,10) pixelen lehet. Alapértelmezés szerint a convolve2d megfelelő mértékben csökkenti a kimenet méretét. A </w:t>
-      </w:r>
-      <w:proofErr w:type="spellStart"/>
-      <w:r>
-        <w:t>mode</w:t>
-      </w:r>
-      <w:proofErr w:type="spellEnd"/>
-      <w:r>
-        <w:t>='</w:t>
-      </w:r>
-      <w:proofErr w:type="spellStart"/>
-      <w:r>
-        <w:t>same</w:t>
-      </w:r>
-      <w:proofErr w:type="spellEnd"/>
-      <w:r>
-        <w:t>' paraméter feltöltést (</w:t>
-      </w:r>
-      <w:proofErr w:type="spellStart"/>
-      <w:r>
-        <w:t>padding</w:t>
-      </w:r>
-      <w:proofErr w:type="spellEnd"/>
-      <w:r>
-        <w:t>) használ annak biztosítására, hogy a kimenet mérete megegyezzen a bemenetével.</w:t>
-      </w:r>
-    </w:p>
-    <w:p>
-      <w:pPr>
-        <w:jc w:val="both"/>
-      </w:pPr>
-      <w:r>
-        <w:t xml:space="preserve">Most itt az ideje, hogy Ön is implementálja a </w:t>
-      </w:r>
-      <w:proofErr w:type="spellStart"/>
-      <w:r>
-        <w:t>konvolúciót</w:t>
-      </w:r>
-      <w:proofErr w:type="spellEnd"/>
-      <w:r>
-        <w:t xml:space="preserve">, és kísérletezzen különböző kernelekkel. A tényleges konfigurációs tér kiszámításához küszöbölheti a </w:t>
-      </w:r>
-      <w:proofErr w:type="spellStart"/>
-      <w:r>
-        <w:t>konvolválódott</w:t>
-      </w:r>
-      <w:proofErr w:type="spellEnd"/>
-      <w:r>
-        <w:t xml:space="preserve"> térképet, például a következőképpen:</w:t>
-      </w:r>
-    </w:p>
-    <w:p>
-      <w:pPr>
-        <w:ind w:firstLine="720"/>
-        <w:jc w:val="both"/>
-        <w:rPr>
-          <w:i/>
-          <w:iCs/>
-          <w:sz w:val="20"/>
-          <w:szCs w:val="20"/>
-        </w:rPr>
-      </w:pPr>
-      <w:proofErr w:type="spellStart"/>
-      <w:r>
-        <w:rPr>
-          <w:i/>
-          <w:iCs/>
-          <w:sz w:val="20"/>
-          <w:szCs w:val="20"/>
-        </w:rPr>
-        <w:t>cspace</w:t>
-      </w:r>
-      <w:proofErr w:type="spellEnd"/>
-      <w:r>
-        <w:rPr>
-          <w:i/>
-          <w:iCs/>
-          <w:sz w:val="20"/>
-          <w:szCs w:val="20"/>
-        </w:rPr>
-        <w:t xml:space="preserve"> = </w:t>
-      </w:r>
-      <w:proofErr w:type="spellStart"/>
-      <w:proofErr w:type="gramStart"/>
-      <w:r>
-        <w:rPr>
-          <w:i/>
-          <w:iCs/>
-          <w:sz w:val="20"/>
-          <w:szCs w:val="20"/>
-        </w:rPr>
-        <w:t>cmap</w:t>
-      </w:r>
-      <w:proofErr w:type="spellEnd"/>
-      <w:r>
-        <w:rPr>
-          <w:i/>
-          <w:iCs/>
-          <w:sz w:val="20"/>
-          <w:szCs w:val="20"/>
-        </w:rPr>
-        <w:t xml:space="preserve"> &gt;</w:t>
-      </w:r>
-      <w:proofErr w:type="gramEnd"/>
-      <w:r>
-        <w:rPr>
-          <w:i/>
-          <w:iCs/>
-          <w:sz w:val="20"/>
-          <w:szCs w:val="20"/>
-        </w:rPr>
-        <w:t xml:space="preserve"> 0.9</w:t>
-      </w:r>
-    </w:p>
-    <w:p>
-      <w:pPr>
-        <w:jc w:val="both"/>
-      </w:pPr>
-      <w:r>
-        <w:t xml:space="preserve">Ez a </w:t>
-      </w:r>
-      <w:proofErr w:type="spellStart"/>
-      <w:r>
-        <w:t>cspace</w:t>
-      </w:r>
-      <w:proofErr w:type="spellEnd"/>
-      <w:r>
-        <w:t xml:space="preserve"> minden elemét '1'-re állítja, ha a </w:t>
-      </w:r>
-      <w:proofErr w:type="spellStart"/>
-      <w:r>
-        <w:t>cmap</w:t>
-      </w:r>
-      <w:proofErr w:type="spellEnd"/>
-      <w:r>
-        <w:t xml:space="preserve"> megfelelő eleme nagyobb, mint 0.9, egyébként pedig '0'-ra. A következő kóddal a fentihez hasonló kimenetet hozhat létre:</w:t>
-      </w:r>
-    </w:p>
-    <w:p>
-      <w:pPr>
-        <w:ind w:left="720"/>
-        <w:jc w:val="both"/>
-        <w:rPr>
-          <w:i/>
-          <w:iCs/>
-          <w:sz w:val="20"/>
-          <w:szCs w:val="20"/>
-        </w:rPr>
-      </w:pPr>
-      <w:proofErr w:type="spellStart"/>
-      <w:r>
-        <w:rPr>
-          <w:i/>
-          <w:iCs/>
-          <w:sz w:val="20"/>
-          <w:szCs w:val="20"/>
-        </w:rPr>
-        <w:t>from</w:t>
-      </w:r>
-      <w:proofErr w:type="spellEnd"/>
-      <w:r>
-        <w:rPr>
-          <w:i/>
-          <w:iCs/>
-          <w:sz w:val="20"/>
-          <w:szCs w:val="20"/>
-        </w:rPr>
-        <w:t xml:space="preserve"> </w:t>
-      </w:r>
-      <w:proofErr w:type="spellStart"/>
-      <w:r>
-        <w:rPr>
-          <w:i/>
-          <w:iCs/>
-          <w:sz w:val="20"/>
-          <w:szCs w:val="20"/>
-        </w:rPr>
-        <w:t>matplotlib</w:t>
-      </w:r>
-      <w:proofErr w:type="spellEnd"/>
-      <w:r>
-        <w:rPr>
-          <w:i/>
-          <w:iCs/>
-          <w:sz w:val="20"/>
-          <w:szCs w:val="20"/>
-        </w:rPr>
-        <w:t xml:space="preserve"> import </w:t>
-      </w:r>
-      <w:proofErr w:type="spellStart"/>
-      <w:r>
-        <w:rPr>
-          <w:i/>
-          <w:iCs/>
-          <w:sz w:val="20"/>
-          <w:szCs w:val="20"/>
-        </w:rPr>
-        <w:t>pyplot</w:t>
-      </w:r>
-      <w:proofErr w:type="spellEnd"/>
-      <w:r>
-        <w:rPr>
-          <w:i/>
-          <w:iCs/>
-          <w:sz w:val="20"/>
-          <w:szCs w:val="20"/>
-        </w:rPr>
-        <w:t xml:space="preserve"> </w:t>
-      </w:r>
-      <w:proofErr w:type="spellStart"/>
-      <w:r>
-        <w:rPr>
-          <w:i/>
-          <w:iCs/>
-          <w:sz w:val="20"/>
-          <w:szCs w:val="20"/>
-        </w:rPr>
-        <w:t>as</w:t>
-      </w:r>
-      <w:proofErr w:type="spellEnd"/>
-      <w:r>
-        <w:rPr>
-          <w:i/>
-          <w:iCs/>
-          <w:sz w:val="20"/>
-          <w:szCs w:val="20"/>
-        </w:rPr>
-        <w:t xml:space="preserve"> </w:t>
-      </w:r>
-      <w:proofErr w:type="spellStart"/>
-      <w:r>
-        <w:rPr>
-          <w:i/>
-          <w:iCs/>
-          <w:sz w:val="20"/>
-          <w:szCs w:val="20"/>
-        </w:rPr>
-        <w:t>plt</w:t>
-      </w:r>
-      <w:proofErr w:type="spellEnd"/>
-    </w:p>
-    <w:p>
-      <w:pPr>
-        <w:ind w:left="720"/>
-        <w:jc w:val="both"/>
-        <w:rPr>
-          <w:i/>
-          <w:iCs/>
-          <w:sz w:val="20"/>
-          <w:szCs w:val="20"/>
-        </w:rPr>
-      </w:pPr>
-      <w:proofErr w:type="spellStart"/>
-      <w:proofErr w:type="gramStart"/>
-      <w:r>
-        <w:rPr>
-          <w:i/>
-          <w:iCs/>
-          <w:sz w:val="20"/>
-          <w:szCs w:val="20"/>
-        </w:rPr>
-        <w:t>plt.imshow</w:t>
-      </w:r>
-      <w:proofErr w:type="spellEnd"/>
-      <w:proofErr w:type="gramEnd"/>
-      <w:r>
-        <w:rPr>
-          <w:i/>
-          <w:iCs/>
-          <w:sz w:val="20"/>
-          <w:szCs w:val="20"/>
-        </w:rPr>
-        <w:t>(</w:t>
-      </w:r>
-      <w:proofErr w:type="spellStart"/>
-      <w:r>
-        <w:rPr>
-          <w:i/>
-          <w:iCs/>
-          <w:sz w:val="20"/>
-          <w:szCs w:val="20"/>
-        </w:rPr>
-        <w:t>cspace</w:t>
-      </w:r>
-      <w:proofErr w:type="spellEnd"/>
-      <w:r>
-        <w:rPr>
-          <w:i/>
-          <w:iCs/>
-          <w:sz w:val="20"/>
-          <w:szCs w:val="20"/>
-        </w:rPr>
-        <w:t>)</w:t>
-      </w:r>
-    </w:p>
-    <w:p>
-      <w:pPr>
-        <w:ind w:left="720"/>
-        <w:jc w:val="both"/>
-        <w:rPr>
-          <w:i/>
-          <w:iCs/>
-          <w:sz w:val="20"/>
-          <w:szCs w:val="20"/>
-        </w:rPr>
-      </w:pPr>
-      <w:proofErr w:type="spellStart"/>
-      <w:proofErr w:type="gramStart"/>
-      <w:r>
-        <w:rPr>
-          <w:i/>
-          <w:iCs/>
-          <w:sz w:val="20"/>
-          <w:szCs w:val="20"/>
-        </w:rPr>
-        <w:t>plt.show</w:t>
-      </w:r>
-      <w:proofErr w:type="spellEnd"/>
-      <w:proofErr w:type="gramEnd"/>
-      <w:r>
-        <w:rPr>
-          <w:i/>
-          <w:iCs/>
-          <w:sz w:val="20"/>
-          <w:szCs w:val="20"/>
-        </w:rPr>
-        <w:t>()</w:t>
+        <w:t>plt.show()</w:t>
       </w:r>
     </w:p>
     <w:p>
@@ -1869,8 +1234,14 @@
           <w:numId w:val="16"/>
         </w:numPr>
         <w:jc w:val="both"/>
-      </w:pPr>
-      <w:r>
+        <w:rPr>
+          <w:u w:val="single"/>
+        </w:rPr>
+      </w:pPr>
+      <w:r>
+        <w:rPr>
+          <w:u w:val="single"/>
+        </w:rPr>
         <w:t>A bemeneti adatok jobban szétterülnek, az akadályok nagyobbak lesznek.</w:t>
       </w:r>
     </w:p>
@@ -1884,38 +1255,23 @@
         <w:jc w:val="both"/>
       </w:pPr>
       <w:r>
-        <w:t xml:space="preserve">Semmi sem változik, mivel a </w:t>
-      </w:r>
-      <w:proofErr w:type="spellStart"/>
-      <w:r>
-        <w:t>scipy</w:t>
-      </w:r>
-      <w:proofErr w:type="spellEnd"/>
-      <w:r>
-        <w:t xml:space="preserve"> </w:t>
-      </w:r>
-      <w:proofErr w:type="spellStart"/>
-      <w:r>
-        <w:t>konvolúciós</w:t>
-      </w:r>
-      <w:proofErr w:type="spellEnd"/>
-      <w:r>
-        <w:t xml:space="preserve"> operátora normalizálja az adatokat.</w:t>
-      </w:r>
-    </w:p>
-    <w:p>
-      <w:pPr>
-        <w:jc w:val="both"/>
-        <w:rPr>
-          <w:b/>
-          <w:bCs/>
-        </w:rPr>
-      </w:pPr>
-      <w:r>
-        <w:rPr>
-          <w:b/>
-          <w:bCs/>
-        </w:rPr>
+        <w:t>Semmi sem változik, mivel a scipy konvolúciós operátora normalizálja az adatokat.</w:t>
+      </w:r>
+    </w:p>
+    <w:p>
+      <w:pPr>
+        <w:jc w:val="both"/>
+        <w:rPr>
+          <w:b/>
+          <w:bCs/>
+        </w:rPr>
+      </w:pPr>
+      <w:r>
+        <w:rPr>
+          <w:b/>
+          <w:bCs/>
+        </w:rPr>
+        <w:lastRenderedPageBreak/>
         <w:t>4. K</w:t>
       </w:r>
       <w:r>
@@ -1944,15 +1300,7 @@
         <w:jc w:val="both"/>
       </w:pPr>
       <w:r>
-        <w:t xml:space="preserve">A művelet nem definiált, mivel a 2D </w:t>
-      </w:r>
-      <w:proofErr w:type="spellStart"/>
-      <w:r>
-        <w:t>konvolúció</w:t>
-      </w:r>
-      <w:proofErr w:type="spellEnd"/>
-      <w:r>
-        <w:t xml:space="preserve"> csak szimmetrikus kernelekkel működik.</w:t>
+        <w:t>A művelet nem definiált, mivel a 2D konvolúció csak szimmetrikus kernelekkel működik.</w:t>
       </w:r>
     </w:p>
     <w:p>
@@ -1963,9 +1311,14 @@
           <w:numId w:val="17"/>
         </w:numPr>
         <w:jc w:val="both"/>
-      </w:pPr>
-      <w:r>
-        <w:lastRenderedPageBreak/>
+        <w:rPr>
+          <w:u w:val="single"/>
+        </w:rPr>
+      </w:pPr>
+      <w:r>
+        <w:rPr>
+          <w:u w:val="single"/>
+        </w:rPr>
         <w:t>Az akadályok jobban megnőnek a mátrix nagyobb dimenziója mentén.</w:t>
       </w:r>
     </w:p>
@@ -1979,15 +1332,7 @@
         <w:jc w:val="both"/>
       </w:pPr>
       <w:r>
-        <w:t>Az akadályok egyformán nőnek a kernel nagyobb dimenziója alapján, mivel a convolve2d feltöltést (</w:t>
-      </w:r>
-      <w:proofErr w:type="spellStart"/>
-      <w:r>
-        <w:t>padding</w:t>
-      </w:r>
-      <w:proofErr w:type="spellEnd"/>
-      <w:r>
-        <w:t>) használ a bemenetek kiegyenlítésére.</w:t>
+        <w:t>Az akadályok egyformán nőnek a kernel nagyobb dimenziója alapján, mivel a convolve2d feltöltést (padding) használ a bemenetek kiegyenlítésére.</w:t>
       </w:r>
     </w:p>
     <w:p>
@@ -2018,29 +1363,8 @@
         <w:jc w:val="both"/>
       </w:pPr>
       <w:r>
-        <w:t>Egy mindössze egy pixel széles vonal elegendő a robot biztonságos navigálásához. Egy ilyen konfigurációs tér kívánatos, mivel maximalizálja a robot távolságát a bal- és jobboldali akadályoktól. Mekkora az a kernel szélesség, amely egy 90%-</w:t>
-      </w:r>
-      <w:proofErr w:type="spellStart"/>
-      <w:r>
-        <w:t>os</w:t>
-      </w:r>
-      <w:proofErr w:type="spellEnd"/>
-      <w:r>
-        <w:t xml:space="preserve"> küszöbérték használata mellett legalább egy pixel széles átjárót hagy az akadálypályán? Játsszon az értékkel a </w:t>
-      </w:r>
-      <w:proofErr w:type="spellStart"/>
-      <w:r>
-        <w:t>Webotsban</w:t>
-      </w:r>
-      <w:proofErr w:type="spellEnd"/>
-      <w:r>
-        <w:t>, hogy megtalálja a választ</w:t>
-      </w:r>
-      <w:proofErr w:type="gramStart"/>
-      <w:r>
-        <w:t>...</w:t>
-      </w:r>
-      <w:proofErr w:type="gramEnd"/>
+        <w:t>Egy mindössze egy pixel széles vonal elegendő a robot biztonságos navigálásához. Egy ilyen konfigurációs tér kívánatos, mivel maximalizálja a robot távolságát a bal- és jobboldali akadályoktól. Mekkora az a kernel szélesség, amely egy 90%-os küszöbérték használata mellett legalább egy pixel széles átjárót hagy az akadálypályán? Játsszon az értékkel a Webotsban, hogy megtalálja a választ...</w:t>
+      </w:r>
     </w:p>
     <w:p>
       <w:pPr>
@@ -2069,21 +1393,34 @@
         </w:rPr>
         <w:t xml:space="preserve">Válasz: </w:t>
       </w:r>
-    </w:p>
-    <w:p>
-      <w:pPr>
-        <w:jc w:val="both"/>
-      </w:pPr>
-      <w:r>
-        <w:t xml:space="preserve">(Ne próbálja megtippelni az eredményt, implementálja a </w:t>
-      </w:r>
-      <w:proofErr w:type="spellStart"/>
-      <w:r>
-        <w:t>Webotsban</w:t>
-      </w:r>
-      <w:proofErr w:type="spellEnd"/>
-      <w:r>
-        <w:t xml:space="preserve"> és nézze meg saját szemével.)</w:t>
+      <w:r>
+        <w:rPr>
+          <w:b/>
+          <w:bCs/>
+        </w:rPr>
+        <w:t>Többet is próbáltam és nekem a 4</w:t>
+      </w:r>
+      <w:r>
+        <w:rPr>
+          <w:b/>
+          <w:bCs/>
+        </w:rPr>
+        <w:t>0</w:t>
+      </w:r>
+      <w:r>
+        <w:rPr>
+          <w:b/>
+          <w:bCs/>
+        </w:rPr>
+        <w:t xml:space="preserve"> volt aminél már nem fért volna el.</w:t>
+      </w:r>
+    </w:p>
+    <w:p>
+      <w:pPr>
+        <w:jc w:val="both"/>
+      </w:pPr>
+      <w:r>
+        <w:t>(Ne próbálja megtippelni az eredményt, implementálja a Webotsban és nézze meg saját szemével.)</w:t>
       </w:r>
     </w:p>
     <w:p>
@@ -2102,7 +1439,7 @@
 </file>
 
 <file path=word/numbering.xml><?xml version="1.0" encoding="utf-8"?>
-<w:numbering xmlns:wpc="http://schemas.microsoft.com/office/word/2010/wordprocessingCanvas" xmlns:cx="http://schemas.microsoft.com/office/drawing/2014/chartex" xmlns:mc="http://schemas.openxmlformats.org/markup-compatibility/2006" xmlns:o="urn:schemas-microsoft-com:office:office" xmlns:r="http://schemas.openxmlformats.org/officeDocument/2006/relationships" xmlns:m="http://schemas.openxmlformats.org/officeDocument/2006/math" xmlns:v="urn:schemas-microsoft-com:vml" xmlns:wp14="http://schemas.microsoft.com/office/word/2010/wordprocessingDrawing" xmlns:wp="http://schemas.openxmlformats.org/drawingml/2006/wordprocessingDrawing" xmlns:w10="urn:schemas-microsoft-com:office:word" xmlns:w="http://schemas.openxmlformats.org/wordprocessingml/2006/main" xmlns:w14="http://schemas.microsoft.com/office/word/2010/wordml" xmlns:w15="http://schemas.microsoft.com/office/word/2012/wordml" xmlns:w16se="http://schemas.microsoft.com/office/word/2015/wordml/symex" xmlns:wpg="http://schemas.microsoft.com/office/word/2010/wordprocessingGroup" xmlns:wpi="http://schemas.microsoft.com/office/word/2010/wordprocessingInk" xmlns:wne="http://schemas.microsoft.com/office/word/2006/wordml" xmlns:wps="http://schemas.microsoft.com/office/word/2010/wordprocessingShape" mc:Ignorable="w14 w15 w16se wp14">
+<w:numbering xmlns:wpc="http://schemas.microsoft.com/office/word/2010/wordprocessingCanvas" xmlns:cx="http://schemas.microsoft.com/office/drawing/2014/chartex" xmlns:cx1="http://schemas.microsoft.com/office/drawing/2015/9/8/chartex" xmlns:cx2="http://schemas.microsoft.com/office/drawing/2015/10/21/chartex" xmlns:cx3="http://schemas.microsoft.com/office/drawing/2016/5/9/chartex" xmlns:cx4="http://schemas.microsoft.com/office/drawing/2016/5/10/chartex" xmlns:cx5="http://schemas.microsoft.com/office/drawing/2016/5/11/chartex" xmlns:cx6="http://schemas.microsoft.com/office/drawing/2016/5/12/chartex" xmlns:cx7="http://schemas.microsoft.com/office/drawing/2016/5/13/chartex" xmlns:cx8="http://schemas.microsoft.com/office/drawing/2016/5/14/chartex" xmlns:mc="http://schemas.openxmlformats.org/markup-compatibility/2006" xmlns:aink="http://schemas.microsoft.com/office/drawing/2016/ink" xmlns:am3d="http://schemas.microsoft.com/office/drawing/2017/model3d" xmlns:o="urn:schemas-microsoft-com:office:office" xmlns:oel="http://schemas.microsoft.com/office/2019/extlst" xmlns:r="http://schemas.openxmlformats.org/officeDocument/2006/relationships" xmlns:m="http://schemas.openxmlformats.org/officeDocument/2006/math" xmlns:v="urn:schemas-microsoft-com:vml" xmlns:wp14="http://schemas.microsoft.com/office/word/2010/wordprocessingDrawing" xmlns:wp="http://schemas.openxmlformats.org/drawingml/2006/wordprocessingDrawing" xmlns:w10="urn:schemas-microsoft-com:office:word" xmlns:w="http://schemas.openxmlformats.org/wordprocessingml/2006/main" xmlns:w14="http://schemas.microsoft.com/office/word/2010/wordml" xmlns:w15="http://schemas.microsoft.com/office/word/2012/wordml" xmlns:w16cex="http://schemas.microsoft.com/office/word/2018/wordml/cex" xmlns:w16cid="http://schemas.microsoft.com/office/word/2016/wordml/cid" xmlns:w16="http://schemas.microsoft.com/office/word/2018/wordml" xmlns:w16du="http://schemas.microsoft.com/office/word/2023/wordml/word16du" xmlns:w16sdtdh="http://schemas.microsoft.com/office/word/2020/wordml/sdtdatahash" xmlns:w16sdtfl="http://schemas.microsoft.com/office/word/2024/wordml/sdtformatlock" xmlns:w16se="http://schemas.microsoft.com/office/word/2015/wordml/symex" xmlns:wpg="http://schemas.microsoft.com/office/word/2010/wordprocessingGroup" xmlns:wpi="http://schemas.microsoft.com/office/word/2010/wordprocessingInk" xmlns:wne="http://schemas.microsoft.com/office/word/2006/wordml" xmlns:wps="http://schemas.microsoft.com/office/word/2010/wordprocessingShape" mc:Ignorable="w14 w15 w16se w16cid w16 w16cex w16sdtdh w16sdtfl w16du wp14">
   <w:abstractNum w:abstractNumId="0" w15:restartNumberingAfterBreak="0">
     <w:nsid w:val="0F961BE7"/>
     <w:multiLevelType w:val="multilevel"/>
@@ -4300,62 +3637,62 @@
       </w:rPr>
     </w:lvl>
   </w:abstractNum>
-  <w:num w:numId="1">
+  <w:num w:numId="1" w16cid:durableId="1681159064">
     <w:abstractNumId w:val="13"/>
   </w:num>
-  <w:num w:numId="2">
+  <w:num w:numId="2" w16cid:durableId="1036154569">
     <w:abstractNumId w:val="10"/>
   </w:num>
-  <w:num w:numId="3">
+  <w:num w:numId="3" w16cid:durableId="1703552349">
     <w:abstractNumId w:val="3"/>
   </w:num>
-  <w:num w:numId="4">
+  <w:num w:numId="4" w16cid:durableId="920942661">
     <w:abstractNumId w:val="4"/>
   </w:num>
-  <w:num w:numId="5">
+  <w:num w:numId="5" w16cid:durableId="1687899973">
     <w:abstractNumId w:val="16"/>
   </w:num>
-  <w:num w:numId="6">
+  <w:num w:numId="6" w16cid:durableId="955597409">
     <w:abstractNumId w:val="7"/>
   </w:num>
-  <w:num w:numId="7">
+  <w:num w:numId="7" w16cid:durableId="555434271">
     <w:abstractNumId w:val="0"/>
   </w:num>
-  <w:num w:numId="8">
+  <w:num w:numId="8" w16cid:durableId="1822960435">
     <w:abstractNumId w:val="1"/>
   </w:num>
-  <w:num w:numId="9">
+  <w:num w:numId="9" w16cid:durableId="946037294">
     <w:abstractNumId w:val="8"/>
   </w:num>
-  <w:num w:numId="10">
+  <w:num w:numId="10" w16cid:durableId="593124446">
     <w:abstractNumId w:val="5"/>
   </w:num>
-  <w:num w:numId="11">
+  <w:num w:numId="11" w16cid:durableId="310444102">
     <w:abstractNumId w:val="14"/>
   </w:num>
-  <w:num w:numId="12">
+  <w:num w:numId="12" w16cid:durableId="772285194">
     <w:abstractNumId w:val="11"/>
   </w:num>
-  <w:num w:numId="13">
+  <w:num w:numId="13" w16cid:durableId="506753050">
     <w:abstractNumId w:val="6"/>
   </w:num>
-  <w:num w:numId="14">
+  <w:num w:numId="14" w16cid:durableId="165177249">
     <w:abstractNumId w:val="2"/>
   </w:num>
-  <w:num w:numId="15">
+  <w:num w:numId="15" w16cid:durableId="1144587931">
     <w:abstractNumId w:val="9"/>
   </w:num>
-  <w:num w:numId="16">
+  <w:num w:numId="16" w16cid:durableId="1546405113">
     <w:abstractNumId w:val="15"/>
   </w:num>
-  <w:num w:numId="17">
+  <w:num w:numId="17" w16cid:durableId="210264674">
     <w:abstractNumId w:val="12"/>
   </w:num>
 </w:numbering>
 </file>
 
 <file path=word/styles.xml><?xml version="1.0" encoding="utf-8"?>
-<w:styles xmlns:mc="http://schemas.openxmlformats.org/markup-compatibility/2006" xmlns:r="http://schemas.openxmlformats.org/officeDocument/2006/relationships" xmlns:w="http://schemas.openxmlformats.org/wordprocessingml/2006/main" xmlns:w14="http://schemas.microsoft.com/office/word/2010/wordml" xmlns:w15="http://schemas.microsoft.com/office/word/2012/wordml" xmlns:w16se="http://schemas.microsoft.com/office/word/2015/wordml/symex" mc:Ignorable="w14 w15 w16se">
+<w:styles xmlns:mc="http://schemas.openxmlformats.org/markup-compatibility/2006" xmlns:r="http://schemas.openxmlformats.org/officeDocument/2006/relationships" xmlns:w="http://schemas.openxmlformats.org/wordprocessingml/2006/main" xmlns:w14="http://schemas.microsoft.com/office/word/2010/wordml" xmlns:w15="http://schemas.microsoft.com/office/word/2012/wordml" xmlns:w16cex="http://schemas.microsoft.com/office/word/2018/wordml/cex" xmlns:w16cid="http://schemas.microsoft.com/office/word/2016/wordml/cid" xmlns:w16="http://schemas.microsoft.com/office/word/2018/wordml" xmlns:w16du="http://schemas.microsoft.com/office/word/2023/wordml/word16du" xmlns:w16sdtdh="http://schemas.microsoft.com/office/word/2020/wordml/sdtdatahash" xmlns:w16sdtfl="http://schemas.microsoft.com/office/word/2024/wordml/sdtformatlock" xmlns:w16se="http://schemas.microsoft.com/office/word/2015/wordml/symex" mc:Ignorable="w14 w15 w16se w16cid w16 w16cex w16sdtdh w16sdtfl w16du">
   <w:docDefaults>
     <w:rPrDefault>
       <w:rPr>
@@ -4372,7 +3709,7 @@
       </w:pPr>
     </w:pPrDefault>
   </w:docDefaults>
-  <w:latentStyles w:defLockedState="0" w:defUIPriority="99" w:defSemiHidden="0" w:defUnhideWhenUsed="0" w:defQFormat="0" w:count="371">
+  <w:latentStyles w:defLockedState="0" w:defUIPriority="99" w:defSemiHidden="0" w:defUnhideWhenUsed="0" w:defQFormat="0" w:count="376">
     <w:lsdException w:name="Normal" w:uiPriority="0" w:qFormat="1"/>
     <w:lsdException w:name="heading 1" w:uiPriority="9" w:qFormat="1"/>
     <w:lsdException w:name="heading 2" w:semiHidden="1" w:uiPriority="9" w:unhideWhenUsed="1" w:qFormat="1"/>
@@ -4744,6 +4081,11 @@
     <w:lsdException w:name="List Table 5 Dark Accent 6" w:uiPriority="50"/>
     <w:lsdException w:name="List Table 6 Colorful Accent 6" w:uiPriority="51"/>
     <w:lsdException w:name="List Table 7 Colorful Accent 6" w:uiPriority="52"/>
+    <w:lsdException w:name="Mention" w:semiHidden="1" w:unhideWhenUsed="1"/>
+    <w:lsdException w:name="Smart Hyperlink" w:semiHidden="1" w:unhideWhenUsed="1"/>
+    <w:lsdException w:name="Hashtag" w:semiHidden="1" w:unhideWhenUsed="1"/>
+    <w:lsdException w:name="Unresolved Mention" w:semiHidden="1" w:unhideWhenUsed="1"/>
+    <w:lsdException w:name="Smart Link" w:semiHidden="1" w:unhideWhenUsed="1"/>
   </w:latentStyles>
   <w:style w:type="paragraph" w:default="1" w:styleId="Norml">
     <w:name w:val="Normal"/>
@@ -5292,8 +4634,8 @@
       <w:u w:val="single"/>
     </w:rPr>
   </w:style>
-  <w:style w:type="character" w:customStyle="1" w:styleId="UnresolvedMention">
-    <w:name w:val="Unresolved Mention"/>
+  <w:style w:type="character" w:customStyle="1" w:styleId="Feloldatlanmegemlts1">
+    <w:name w:val="Feloldatlan megemlítés1"/>
     <w:basedOn w:val="Bekezdsalapbettpusa"/>
     <w:uiPriority w:val="99"/>
     <w:semiHidden/>

</xml_diff>